<commit_message>
Added working solution for 09.Algorithms-Problem-Solving-Methodology but its slow
</commit_message>
<xml_diff>
--- a/Algos/09. Problem Solving/09. Algorithms-Problem-Solving-Methodology-Lab.docx
+++ b/Algos/09. Problem Solving/09. Algorithms-Problem-Solving-Methodology-Lab.docx
@@ -49,8 +49,6 @@
           <w:t>"Algorithms" course @ Software University</w:t>
         </w:r>
       </w:hyperlink>
-      <w:bookmarkStart w:id="0" w:name="_GoBack"/>
-      <w:bookmarkEnd w:id="0"/>
       <w:r>
         <w:t>.</w:t>
       </w:r>
@@ -1012,6 +1010,7 @@
         <w:t xml:space="preserve"> ≤ 10).</w:t>
       </w:r>
     </w:p>
+    <w:p/>
     <w:p>
       <w:pPr>
         <w:pStyle w:val="Heading2"/>
@@ -1150,9 +1149,18 @@
     </w:p>
     <w:p>
       <w:pPr>
+        <w:spacing w:before="120" w:after="120"/>
+        <w:jc w:val="both"/>
+      </w:pPr>
+      <w:bookmarkStart w:id="0" w:name="_GoBack"/>
+      <w:bookmarkEnd w:id="0"/>
+    </w:p>
+    <w:p>
+      <w:pPr>
         <w:pStyle w:val="Heading2"/>
       </w:pPr>
       <w:r>
+        <w:lastRenderedPageBreak/>
         <w:t>Sample Input and Output</w:t>
       </w:r>
     </w:p>
@@ -1266,7 +1274,6 @@
                 <w:rFonts w:ascii="Consolas" w:hAnsi="Consolas" w:cs="Consolas"/>
                 <w:noProof/>
               </w:rPr>
-              <w:lastRenderedPageBreak/>
               <w:t>ABCD</w:t>
             </w:r>
           </w:p>
@@ -1364,7 +1371,6 @@
                 <w:rFonts w:ascii="Consolas" w:hAnsi="Consolas" w:cs="Consolas"/>
                 <w:noProof/>
               </w:rPr>
-              <w:lastRenderedPageBreak/>
               <w:t>5</w:t>
             </w:r>
           </w:p>
@@ -6092,31 +6098,16 @@
                   </w:rPr>
                   <w:t xml:space="preserve"> of </w:t>
                 </w:r>
-                <w:r>
-                  <w:fldChar w:fldCharType="begin"/>
-                </w:r>
-                <w:r>
-                  <w:instrText xml:space="preserve"> NUMPAGES   \* MERGEFORMAT </w:instrText>
-                </w:r>
-                <w:r>
-                  <w:fldChar w:fldCharType="separate"/>
-                </w:r>
-                <w:r>
-                  <w:rPr>
-                    <w:noProof/>
-                    <w:sz w:val="18"/>
-                    <w:szCs w:val="18"/>
-                  </w:rPr>
-                  <w:t>15</w:t>
-                </w:r>
-                <w:r>
-                  <w:rPr>
-                    <w:noProof/>
-                    <w:sz w:val="18"/>
-                    <w:szCs w:val="18"/>
-                  </w:rPr>
-                  <w:fldChar w:fldCharType="end"/>
-                </w:r>
+                <w:fldSimple w:instr=" NUMPAGES   \* MERGEFORMAT ">
+                  <w:r>
+                    <w:rPr>
+                      <w:noProof/>
+                      <w:sz w:val="18"/>
+                      <w:szCs w:val="18"/>
+                    </w:rPr>
+                    <w:t>15</w:t>
+                  </w:r>
+                </w:fldSimple>
               </w:p>
             </w:txbxContent>
           </v:textbox>
@@ -9659,7 +9650,7 @@
       </w:pPr>
     </w:pPrDefault>
   </w:docDefaults>
-  <w:latentStyles w:defLockedState="0" w:defUIPriority="99" w:defSemiHidden="0" w:defUnhideWhenUsed="0" w:defQFormat="0" w:count="375">
+  <w:latentStyles w:defLockedState="0" w:defUIPriority="99" w:defSemiHidden="0" w:defUnhideWhenUsed="0" w:defQFormat="0" w:count="376">
     <w:lsdException w:name="Normal" w:uiPriority="0" w:qFormat="1"/>
     <w:lsdException w:name="heading 1" w:uiPriority="9" w:qFormat="1"/>
     <w:lsdException w:name="heading 2" w:semiHidden="1" w:uiPriority="9" w:unhideWhenUsed="1" w:qFormat="1"/>
@@ -9765,7 +9756,6 @@
     <w:lsdException w:name="HTML Sample" w:semiHidden="1" w:unhideWhenUsed="1"/>
     <w:lsdException w:name="HTML Typewriter" w:semiHidden="1" w:unhideWhenUsed="1"/>
     <w:lsdException w:name="HTML Variable" w:semiHidden="1" w:unhideWhenUsed="1"/>
-    <w:lsdException w:name="Normal Table" w:semiHidden="1" w:unhideWhenUsed="1"/>
     <w:lsdException w:name="annotation subject" w:semiHidden="1" w:unhideWhenUsed="1"/>
     <w:lsdException w:name="No List" w:semiHidden="1" w:unhideWhenUsed="1"/>
     <w:lsdException w:name="Outline List 1" w:semiHidden="1" w:unhideWhenUsed="1"/>
@@ -9812,10 +9802,8 @@
     <w:lsdException w:name="Table Subtle 2" w:semiHidden="1" w:unhideWhenUsed="1"/>
     <w:lsdException w:name="Table Web 1" w:semiHidden="1" w:unhideWhenUsed="1"/>
     <w:lsdException w:name="Table Web 2" w:semiHidden="1" w:unhideWhenUsed="1"/>
-    <w:lsdException w:name="Table Web 3" w:semiHidden="1" w:unhideWhenUsed="1"/>
     <w:lsdException w:name="Balloon Text" w:semiHidden="1" w:unhideWhenUsed="1"/>
     <w:lsdException w:name="Table Grid" w:uiPriority="59"/>
-    <w:lsdException w:name="Table Theme" w:semiHidden="1" w:unhideWhenUsed="1"/>
     <w:lsdException w:name="Placeholder Text" w:semiHidden="1"/>
     <w:lsdException w:name="No Spacing" w:uiPriority="1"/>
     <w:lsdException w:name="Light Shading" w:uiPriority="60"/>
@@ -10035,6 +10023,7 @@
     <w:lsdException w:name="Smart Hyperlink" w:semiHidden="1" w:unhideWhenUsed="1"/>
     <w:lsdException w:name="Hashtag" w:semiHidden="1" w:unhideWhenUsed="1"/>
     <w:lsdException w:name="Unresolved Mention" w:semiHidden="1" w:unhideWhenUsed="1"/>
+    <w:lsdException w:name="Smart Link" w:semiHidden="1" w:unhideWhenUsed="1"/>
   </w:latentStyles>
   <w:style w:type="paragraph" w:default="1" w:styleId="Normal">
     <w:name w:val="Normal"/>
@@ -10754,7 +10743,7 @@
 </file>
 
 <file path=customXml/itemProps1.xml><?xml version="1.0" encoding="utf-8"?>
-<ds:datastoreItem xmlns:ds="http://schemas.openxmlformats.org/officeDocument/2006/customXml" ds:itemID="{1A935533-EEEE-46B1-92E6-8FA9D40FD980}">
+<ds:datastoreItem xmlns:ds="http://schemas.openxmlformats.org/officeDocument/2006/customXml" ds:itemID="{4AFD3D58-33C5-4F0E-9FDE-0A9E6A623E35}">
   <ds:schemaRefs>
     <ds:schemaRef ds:uri="http://schemas.openxmlformats.org/officeDocument/2006/bibliography"/>
   </ds:schemaRefs>

</xml_diff>